<commit_message>
Update footer for Official Stats
</commit_message>
<xml_diff>
--- a/publication/markdown/templates/report-cover-page.docx
+++ b/publication/markdown/templates/report-cover-page.docx
@@ -355,7 +355,7 @@
         <w:rPr>
           <w:rFonts w:cs="Arial"/>
         </w:rPr>
-        <w:t>RESTRICTED STATISTICS: emb</w:t>
+        <w:t xml:space="preserve">RESTRICTED STATISTICS: </w:t>
       </w:r>
       <w:bookmarkStart w:id="6" w:name="_GoBack"/>
       <w:bookmarkEnd w:id="6"/>
@@ -363,7 +363,7 @@
         <w:rPr>
           <w:rFonts w:cs="Arial"/>
         </w:rPr>
-        <w:t xml:space="preserve">argoed to 09:30 </w:t>
+        <w:t xml:space="preserve">embargoed to 09:30 </w:t>
       </w:r>
       <w:r>
         <w:rPr>
@@ -756,13 +756,10 @@
       </mc:AlternateContent>
     </w:r>
     <w:r>
-      <w:t xml:space="preserve">A </w:t>
+      <w:t xml:space="preserve">An Official Statistics </w:t>
     </w:r>
     <w:r>
-      <w:t>Management Information</w:t>
-    </w:r>
-    <w:r>
-      <w:t xml:space="preserve"> publication for Scotland</w:t>
+      <w:t>publication for Scotland</w:t>
     </w:r>
   </w:p>
   <w:p>
@@ -3425,7 +3422,7 @@
 </file>
 
 <file path=customXml/itemProps1.xml><?xml version="1.0" encoding="utf-8"?>
-<ds:datastoreItem xmlns:ds="http://schemas.openxmlformats.org/officeDocument/2006/customXml" ds:itemID="{59BB843C-C129-4610-8948-D3DD255DA227}">
+<ds:datastoreItem xmlns:ds="http://schemas.openxmlformats.org/officeDocument/2006/customXml" ds:itemID="{BBDA7166-25DD-403C-A721-512BE0527DDF}">
   <ds:schemaRefs>
     <ds:schemaRef ds:uri="http://schemas.openxmlformats.org/officeDocument/2006/bibliography"/>
   </ds:schemaRefs>

</xml_diff>

<commit_message>
Consistent styles across templates
</commit_message>
<xml_diff>
--- a/publication/markdown/templates/report-cover-page.docx
+++ b/publication/markdown/templates/report-cover-page.docx
@@ -4,21 +4,12 @@
   <w:body>
     <w:p>
       <w:pPr>
-        <w:jc w:val="right"/>
-        <w:rPr>
-          <w:rFonts w:cs="Arial"/>
-        </w:rPr>
+        <w:pStyle w:val="Formula"/>
       </w:pPr>
     </w:p>
     <w:p>
       <w:pPr>
-        <w:rPr>
-          <w:rFonts w:cs="Arial"/>
-        </w:rPr>
-      </w:pPr>
-    </w:p>
-    <w:p>
-      <w:pPr>
+        <w:jc w:val="right"/>
         <w:rPr>
           <w:rFonts w:cs="Arial"/>
         </w:rPr>
@@ -75,7 +66,7 @@
         <mc:AlternateContent>
           <mc:Choice Requires="wps">
             <w:drawing>
-              <wp:anchor distT="0" distB="0" distL="114300" distR="114300" simplePos="0" relativeHeight="251660288" behindDoc="0" locked="0" layoutInCell="1" allowOverlap="1">
+              <wp:anchor distT="0" distB="0" distL="114300" distR="114300" simplePos="0" relativeHeight="251659264" behindDoc="0" locked="0" layoutInCell="1" allowOverlap="1" wp14:anchorId="03727471" wp14:editId="58E9CD6B">
                 <wp:simplePos x="0" y="0"/>
                 <wp:positionH relativeFrom="column">
                   <wp:posOffset>364490</wp:posOffset>
@@ -185,11 +176,11 @@
           </mc:Choice>
           <mc:Fallback>
             <w:pict>
-              <v:shapetype id="_x0000_t202" coordsize="21600,21600" o:spt="202" path="m,l,21600r21600,l21600,xe">
+              <v:shapetype w14:anchorId="03727471" id="_x0000_t202" coordsize="21600,21600" o:spt="202" path="m,l,21600r21600,l21600,xe">
                 <v:stroke joinstyle="miter"/>
                 <v:path gradientshapeok="t" o:connecttype="rect"/>
               </v:shapetype>
-              <v:shape id="Text Box 2" o:spid="_x0000_s1026" type="#_x0000_t202" style="position:absolute;margin-left:28.7pt;margin-top:1.05pt;width:428.4pt;height:202.5pt;z-index:251660288;visibility:visible;mso-wrap-style:square;mso-width-percent:0;mso-height-percent:0;mso-wrap-distance-left:9pt;mso-wrap-distance-top:0;mso-wrap-distance-right:9pt;mso-wrap-distance-bottom:0;mso-position-horizontal:absolute;mso-position-horizontal-relative:text;mso-position-vertical:absolute;mso-position-vertical-relative:text;mso-width-percent:0;mso-height-percent:0;mso-width-relative:margin;mso-height-relative:margin;v-text-anchor:top" o:gfxdata="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" filled="f" stroked="f">
+              <v:shape id="Text Box 2" o:spid="_x0000_s1026" type="#_x0000_t202" style="position:absolute;margin-left:28.7pt;margin-top:1.05pt;width:428.4pt;height:202.5pt;z-index:251659264;visibility:visible;mso-wrap-style:square;mso-width-percent:0;mso-height-percent:0;mso-wrap-distance-left:9pt;mso-wrap-distance-top:0;mso-wrap-distance-right:9pt;mso-wrap-distance-bottom:0;mso-position-horizontal:absolute;mso-position-horizontal-relative:text;mso-position-vertical:absolute;mso-position-vertical-relative:text;mso-width-percent:0;mso-height-percent:0;mso-width-relative:margin;mso-height-relative:margin;v-text-anchor:top" o:gfxdata="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" filled="f" stroked="f">
                 <v:textbox>
                   <w:txbxContent>
                     <w:p>
@@ -355,15 +346,7 @@
         <w:rPr>
           <w:rFonts w:cs="Arial"/>
         </w:rPr>
-        <w:t xml:space="preserve">RESTRICTED STATISTICS: </w:t>
-      </w:r>
-      <w:bookmarkStart w:id="6" w:name="_GoBack"/>
-      <w:bookmarkEnd w:id="6"/>
-      <w:r>
-        <w:rPr>
-          <w:rFonts w:cs="Arial"/>
-        </w:rPr>
-        <w:t xml:space="preserve">embargoed to 09:30 </w:t>
+        <w:t xml:space="preserve">RESTRICTED STATISTICS: embargoed to 09:30 </w:t>
       </w:r>
       <w:r>
         <w:rPr>
@@ -371,6 +354,8 @@
         </w:rPr>
         <w:t>DATE HERE</w:t>
       </w:r>
+      <w:bookmarkStart w:id="12" w:name="_GoBack"/>
+      <w:bookmarkEnd w:id="12"/>
     </w:p>
     <w:sectPr>
       <w:headerReference w:type="default" r:id="rId8"/>
@@ -441,7 +426,7 @@
           <mc:AlternateContent>
             <mc:Choice Requires="wps">
               <w:drawing>
-                <wp:anchor distT="0" distB="0" distL="114300" distR="114300" simplePos="0" relativeHeight="251667456" behindDoc="0" locked="0" layoutInCell="1" allowOverlap="1" wp14:anchorId="4246079E" wp14:editId="139F09C6">
+                <wp:anchor distT="0" distB="0" distL="114300" distR="114300" simplePos="0" relativeHeight="251659264" behindDoc="0" locked="0" layoutInCell="1" allowOverlap="1">
                   <wp:simplePos x="0" y="0"/>
                   <wp:positionH relativeFrom="column">
                     <wp:posOffset>0</wp:posOffset>
@@ -502,11 +487,11 @@
             </mc:Choice>
             <mc:Fallback>
               <w:pict>
-                <v:shapetype w14:anchorId="2B4F0CF8" id="_x0000_t32" coordsize="21600,21600" o:spt="32" o:oned="t" path="m,l21600,21600e" filled="f">
+                <v:shapetype w14:anchorId="4EFBFD09" id="_x0000_t32" coordsize="21600,21600" o:spt="32" o:oned="t" path="m,l21600,21600e" filled="f">
                   <v:path arrowok="t" fillok="f" o:connecttype="none"/>
                   <o:lock v:ext="edit" shapetype="t"/>
                 </v:shapetype>
-                <v:shape id="AutoShape 22" o:spid="_x0000_s1026" type="#_x0000_t32" style="position:absolute;margin-left:0;margin-top:6.55pt;width:499.55pt;height:.05pt;z-index:251667456;visibility:visible;mso-wrap-style:square;mso-width-percent:0;mso-height-percent:0;mso-wrap-distance-left:9pt;mso-wrap-distance-top:0;mso-wrap-distance-right:9pt;mso-wrap-distance-bottom:0;mso-position-horizontal:absolute;mso-position-horizontal-relative:text;mso-position-vertical:absolute;mso-position-vertical-relative:text;mso-width-percent:0;mso-height-percent:0;mso-width-relative:page;mso-height-relative:page" o:gfxdata="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" strokecolor="#964091"/>
+                <v:shape id="AutoShape 22" o:spid="_x0000_s1026" type="#_x0000_t32" style="position:absolute;margin-left:0;margin-top:6.55pt;width:499.55pt;height:.05pt;z-index:251659264;visibility:visible;mso-wrap-style:square;mso-width-percent:0;mso-height-percent:0;mso-wrap-distance-left:9pt;mso-wrap-distance-top:0;mso-wrap-distance-right:9pt;mso-wrap-distance-bottom:0;mso-position-horizontal:absolute;mso-position-horizontal-relative:text;mso-position-vertical:absolute;mso-position-vertical-relative:text;mso-width-percent:0;mso-height-percent:0;mso-width-relative:page;mso-height-relative:page" o:gfxdata="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" strokecolor="#964091"/>
               </w:pict>
             </mc:Fallback>
           </mc:AlternateContent>
@@ -597,7 +582,7 @@
       <mc:AlternateContent>
         <mc:Choice Requires="wps">
           <w:drawing>
-            <wp:anchor distT="0" distB="0" distL="114300" distR="114300" simplePos="0" relativeHeight="251662336" behindDoc="1" locked="0" layoutInCell="1" allowOverlap="1" wp14:anchorId="48832F6D" wp14:editId="6BBF52D8">
+            <wp:anchor distT="0" distB="0" distL="114300" distR="114300" simplePos="0" relativeHeight="251663360" behindDoc="1" locked="0" layoutInCell="1" allowOverlap="1">
               <wp:simplePos x="0" y="0"/>
               <wp:positionH relativeFrom="page">
                 <wp:align>left</wp:align>
@@ -608,7 +593,7 @@
               <wp:extent cx="7680960" cy="1079500"/>
               <wp:effectExtent l="0" t="0" r="0" b="6350"/>
               <wp:wrapNone/>
-              <wp:docPr id="13" name="Rectangle 13" descr=" &#10;"/>
+              <wp:docPr id="2" name="Rectangle 2" descr=" &#10;"/>
               <wp:cNvGraphicFramePr/>
               <a:graphic xmlns:a="http://schemas.openxmlformats.org/drawingml/2006/main">
                 <a:graphicData uri="http://schemas.microsoft.com/office/word/2010/wordprocessingShape">
@@ -665,7 +650,7 @@
         </mc:Choice>
         <mc:Fallback>
           <w:pict>
-            <v:rect w14:anchorId="43A4723B" id="Rectangle 13" o:spid="_x0000_s1026" alt=" &#10;" style="position:absolute;margin-left:0;margin-top:-4.1pt;width:604.8pt;height:85pt;z-index:-251654144;visibility:visible;mso-wrap-style:square;mso-width-percent:0;mso-height-percent:0;mso-wrap-distance-left:9pt;mso-wrap-distance-top:0;mso-wrap-distance-right:9pt;mso-wrap-distance-bottom:0;mso-position-horizontal:left;mso-position-horizontal-relative:page;mso-position-vertical:absolute;mso-position-vertical-relative:text;mso-width-percent:0;mso-height-percent:0;mso-width-relative:margin;mso-height-relative:margin;v-text-anchor:middle" o:gfxdata="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" fillcolor="#43358b" stroked="f" strokeweight="2pt">
+            <v:rect w14:anchorId="29A3D46F" id="Rectangle 2" o:spid="_x0000_s1026" alt=" &#10;" style="position:absolute;margin-left:0;margin-top:-4.1pt;width:604.8pt;height:85pt;z-index:-251653120;visibility:visible;mso-wrap-style:square;mso-width-percent:0;mso-height-percent:0;mso-wrap-distance-left:9pt;mso-wrap-distance-top:0;mso-wrap-distance-right:9pt;mso-wrap-distance-bottom:0;mso-position-horizontal:left;mso-position-horizontal-relative:page;mso-position-vertical:absolute;mso-position-vertical-relative:text;mso-width-percent:0;mso-height-percent:0;mso-width-relative:margin;mso-height-relative:margin;v-text-anchor:middle" o:gfxdata="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" fillcolor="#43358b" stroked="f" strokeweight="2pt">
               <w10:wrap anchorx="page"/>
             </v:rect>
           </w:pict>
@@ -680,7 +665,7 @@
       <mc:AlternateContent>
         <mc:Choice Requires="wps">
           <w:drawing>
-            <wp:anchor distT="0" distB="0" distL="114300" distR="114300" simplePos="0" relativeHeight="251663360" behindDoc="1" locked="0" layoutInCell="1" allowOverlap="1" wp14:anchorId="25DA180A" wp14:editId="3AD8FCF1">
+            <wp:anchor distT="0" distB="0" distL="114300" distR="114300" simplePos="0" relativeHeight="251664384" behindDoc="1" locked="0" layoutInCell="1" allowOverlap="1">
               <wp:simplePos x="0" y="0"/>
               <wp:positionH relativeFrom="margin">
                 <wp:align>center</wp:align>
@@ -688,10 +673,10 @@
               <wp:positionV relativeFrom="paragraph">
                 <wp:posOffset>-115570</wp:posOffset>
               </wp:positionV>
-              <wp:extent cx="8100000" cy="72000"/>
+              <wp:extent cx="8100060" cy="71755"/>
               <wp:effectExtent l="0" t="0" r="0" b="4445"/>
               <wp:wrapNone/>
-              <wp:docPr id="14" name="Rectangle 14" descr=" &#10;"/>
+              <wp:docPr id="1" name="Rectangle 1" descr=" &#10;"/>
               <wp:cNvGraphicFramePr/>
               <a:graphic xmlns:a="http://schemas.openxmlformats.org/drawingml/2006/main">
                 <a:graphicData uri="http://schemas.microsoft.com/office/word/2010/wordprocessingShape">
@@ -700,7 +685,7 @@
                     <wps:spPr>
                       <a:xfrm>
                         <a:off x="0" y="0"/>
-                        <a:ext cx="8100000" cy="72000"/>
+                        <a:ext cx="8099425" cy="71755"/>
                       </a:xfrm>
                       <a:prstGeom prst="rect">
                         <a:avLst/>
@@ -748,7 +733,7 @@
         </mc:Choice>
         <mc:Fallback>
           <w:pict>
-            <v:rect w14:anchorId="202C020F" id="Rectangle 14" o:spid="_x0000_s1026" alt=" &#10;" style="position:absolute;margin-left:0;margin-top:-9.1pt;width:637.8pt;height:5.65pt;z-index:-251653120;visibility:visible;mso-wrap-style:square;mso-width-percent:0;mso-height-percent:0;mso-wrap-distance-left:9pt;mso-wrap-distance-top:0;mso-wrap-distance-right:9pt;mso-wrap-distance-bottom:0;mso-position-horizontal:center;mso-position-horizontal-relative:margin;mso-position-vertical:absolute;mso-position-vertical-relative:text;mso-width-percent:0;mso-height-percent:0;mso-width-relative:margin;mso-height-relative:margin;v-text-anchor:middle" o:gfxdata="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" fillcolor="#964091" stroked="f" strokeweight="2pt">
+            <v:rect w14:anchorId="18A1B799" id="Rectangle 1" o:spid="_x0000_s1026" alt=" &#10;" style="position:absolute;margin-left:0;margin-top:-9.1pt;width:637.8pt;height:5.65pt;z-index:-251652096;visibility:visible;mso-wrap-style:square;mso-width-percent:0;mso-height-percent:0;mso-wrap-distance-left:9pt;mso-wrap-distance-top:0;mso-wrap-distance-right:9pt;mso-wrap-distance-bottom:0;mso-position-horizontal:center;mso-position-horizontal-relative:margin;mso-position-vertical:absolute;mso-position-vertical-relative:text;mso-width-percent:0;mso-height-percent:0;mso-width-relative:margin;mso-height-relative:margin;v-text-anchor:middle" o:gfxdata="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" fillcolor="#964091" stroked="f" strokeweight="2pt">
               <w10:wrap anchorx="margin"/>
             </v:rect>
           </w:pict>
@@ -756,10 +741,7 @@
       </mc:AlternateContent>
     </w:r>
     <w:r>
-      <w:t xml:space="preserve">An Official Statistics </w:t>
-    </w:r>
-    <w:r>
-      <w:t>publication for Scotland</w:t>
+      <w:t>An Official Statistics publication for Scotland</w:t>
     </w:r>
   </w:p>
   <w:p>
@@ -818,7 +800,7 @@
       <mc:AlternateContent>
         <mc:Choice Requires="wps">
           <w:drawing>
-            <wp:anchor distT="0" distB="0" distL="114300" distR="114300" simplePos="0" relativeHeight="251665408" behindDoc="0" locked="0" layoutInCell="1" allowOverlap="1" wp14:anchorId="71824676" wp14:editId="2DD61188">
+            <wp:anchor distT="0" distB="0" distL="114300" distR="114300" simplePos="0" relativeHeight="251658240" behindDoc="0" locked="0" layoutInCell="1" allowOverlap="1">
               <wp:simplePos x="0" y="0"/>
               <wp:positionH relativeFrom="column">
                 <wp:posOffset>0</wp:posOffset>
@@ -879,11 +861,11 @@
         </mc:Choice>
         <mc:Fallback>
           <w:pict>
-            <v:shapetype w14:anchorId="090FDE1D" id="_x0000_t32" coordsize="21600,21600" o:spt="32" o:oned="t" path="m,l21600,21600e" filled="f">
+            <v:shapetype w14:anchorId="2824A59B" id="_x0000_t32" coordsize="21600,21600" o:spt="32" o:oned="t" path="m,l21600,21600e" filled="f">
               <v:path arrowok="t" fillok="f" o:connecttype="none"/>
               <o:lock v:ext="edit" shapetype="t"/>
             </v:shapetype>
-            <v:shape id="AutoShape 17" o:spid="_x0000_s1026" type="#_x0000_t32" alt="#" style="position:absolute;margin-left:0;margin-top:39.05pt;width:487.55pt;height:0;z-index:251665408;visibility:visible;mso-wrap-style:square;mso-width-percent:0;mso-height-percent:0;mso-wrap-distance-left:9pt;mso-wrap-distance-top:0;mso-wrap-distance-right:9pt;mso-wrap-distance-bottom:0;mso-position-horizontal:absolute;mso-position-horizontal-relative:text;mso-position-vertical:absolute;mso-position-vertical-relative:text;mso-width-percent:0;mso-height-percent:0;mso-width-relative:page;mso-height-relative:page" o:gfxdata="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" strokecolor="#964091"/>
+            <v:shape id="AutoShape 17" o:spid="_x0000_s1026" type="#_x0000_t32" alt="#" style="position:absolute;margin-left:0;margin-top:39.05pt;width:487.55pt;height:0;z-index:251658240;visibility:visible;mso-wrap-style:square;mso-width-percent:0;mso-height-percent:0;mso-wrap-distance-left:9pt;mso-wrap-distance-top:0;mso-wrap-distance-right:9pt;mso-wrap-distance-bottom:0;mso-position-horizontal:absolute;mso-position-horizontal-relative:text;mso-position-vertical:absolute;mso-position-vertical-relative:text;mso-width-percent:0;mso-height-percent:0;mso-width-relative:page;mso-height-relative:page" o:gfxdata="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" strokecolor="#964091"/>
           </w:pict>
         </mc:Fallback>
       </mc:AlternateContent>
@@ -903,34 +885,14 @@
       </w:rPr>
       <w:t xml:space="preserve"> - Restricted Statistics: embargoed to 09:30 </w:t>
     </w:r>
-    <w:proofErr w:type="spellStart"/>
     <w:r>
       <w:rPr>
         <w:color w:val="FF0000"/>
         <w:position w:val="92"/>
         <w:sz w:val="22"/>
       </w:rPr>
-      <w:t>dd</w:t>
+      <w:t>DATE HERE</w:t>
     </w:r>
-    <w:proofErr w:type="spellEnd"/>
-    <w:r>
-      <w:rPr>
-        <w:color w:val="FF0000"/>
-        <w:position w:val="92"/>
-        <w:sz w:val="22"/>
-      </w:rPr>
-      <w:t>/mm/</w:t>
-    </w:r>
-    <w:proofErr w:type="spellStart"/>
-    <w:r>
-      <w:rPr>
-        <w:color w:val="FF0000"/>
-        <w:position w:val="92"/>
-        <w:sz w:val="22"/>
-      </w:rPr>
-      <w:t>yyyy</w:t>
-    </w:r>
-    <w:proofErr w:type="spellEnd"/>
   </w:p>
 </w:hdr>
 </file>
@@ -954,7 +916,7 @@
         <w:lang w:eastAsia="en-GB"/>
       </w:rPr>
       <w:drawing>
-        <wp:anchor distT="0" distB="0" distL="114300" distR="114300" simplePos="0" relativeHeight="251660288" behindDoc="0" locked="0" layoutInCell="1" allowOverlap="1" wp14:anchorId="0152CB72" wp14:editId="60538D6F">
+        <wp:anchor distT="0" distB="0" distL="114300" distR="114300" simplePos="0" relativeHeight="251661312" behindDoc="0" locked="0" layoutInCell="1" allowOverlap="1" wp14:anchorId="2DB1852D" wp14:editId="0E4ED7E2">
           <wp:simplePos x="0" y="0"/>
           <wp:positionH relativeFrom="margin">
             <wp:align>right</wp:align>
@@ -1038,6 +1000,11 @@
       <w:pStyle w:val="Header"/>
     </w:pPr>
   </w:p>
+  <w:p>
+    <w:pPr>
+      <w:pStyle w:val="Header"/>
+    </w:pPr>
+  </w:p>
 </w:hdr>
 </file>
 
@@ -1180,7 +1147,7 @@
   <w:abstractNum w:abstractNumId="2" w15:restartNumberingAfterBreak="0">
     <w:nsid w:val="169465B8"/>
     <w:multiLevelType w:val="hybridMultilevel"/>
-    <w:tmpl w:val="258E42A6"/>
+    <w:tmpl w:val="23246A4E"/>
     <w:lvl w:ilvl="0" w:tplc="C83AD8C6">
       <w:start w:val="1"/>
       <w:numFmt w:val="decimal"/>
@@ -1930,15 +1897,6 @@
   </w:num>
   <w:num w:numId="9">
     <w:abstractNumId w:val="1"/>
-  </w:num>
-  <w:num w:numId="10">
-    <w:abstractNumId w:val="0"/>
-  </w:num>
-  <w:num w:numId="11">
-    <w:abstractNumId w:val="0"/>
-  </w:num>
-  <w:num w:numId="12">
-    <w:abstractNumId w:val="2"/>
   </w:num>
 </w:numbering>
 </file>
@@ -2336,7 +2294,7 @@
   <w:style w:type="paragraph" w:default="1" w:styleId="Normal">
     <w:name w:val="Normal"/>
     <w:qFormat/>
-    <w:rsid w:val="003B7948"/>
+    <w:rsid w:val="00F02676"/>
     <w:pPr>
       <w:spacing w:after="120" w:line="320" w:lineRule="exact"/>
     </w:pPr>
@@ -2353,7 +2311,7 @@
     <w:link w:val="Heading1Char"/>
     <w:uiPriority w:val="9"/>
     <w:qFormat/>
-    <w:rsid w:val="003B7948"/>
+    <w:rsid w:val="004A6525"/>
     <w:pPr>
       <w:keepNext/>
       <w:keepLines/>
@@ -2376,19 +2334,17 @@
     <w:uiPriority w:val="9"/>
     <w:unhideWhenUsed/>
     <w:qFormat/>
-    <w:rsid w:val="003B7948"/>
-    <w:pPr>
-      <w:keepNext/>
-      <w:keepLines/>
-      <w:spacing w:before="200" w:line="280" w:lineRule="exact"/>
+    <w:rsid w:val="0036085D"/>
+    <w:pPr>
+      <w:spacing w:before="240" w:line="240" w:lineRule="auto"/>
       <w:outlineLvl w:val="1"/>
     </w:pPr>
     <w:rPr>
       <w:rFonts w:eastAsiaTheme="majorEastAsia" w:cstheme="majorBidi"/>
       <w:b/>
       <w:bCs/>
-      <w:color w:val="404040" w:themeColor="text1" w:themeTint="BF"/>
-      <w:sz w:val="28"/>
+      <w:color w:val="43358B"/>
+      <w:sz w:val="26"/>
       <w:szCs w:val="26"/>
     </w:rPr>
   </w:style>
@@ -2400,18 +2356,18 @@
     <w:uiPriority w:val="9"/>
     <w:unhideWhenUsed/>
     <w:qFormat/>
-    <w:rsid w:val="003B7948"/>
+    <w:rsid w:val="0036085D"/>
     <w:pPr>
       <w:keepNext/>
       <w:keepLines/>
-      <w:spacing w:before="200" w:line="240" w:lineRule="exact"/>
+      <w:spacing w:before="240" w:line="240" w:lineRule="exact"/>
       <w:outlineLvl w:val="2"/>
     </w:pPr>
     <w:rPr>
       <w:rFonts w:eastAsia="Times New Roman" w:cs="Times New Roman"/>
       <w:b/>
       <w:bCs/>
-      <w:color w:val="808080" w:themeColor="background1" w:themeShade="80"/>
+      <w:color w:val="000000"/>
     </w:rPr>
   </w:style>
   <w:style w:type="character" w:default="1" w:styleId="DefaultParagraphFont">
@@ -2447,7 +2403,7 @@
     <w:link w:val="HeaderChar"/>
     <w:uiPriority w:val="99"/>
     <w:unhideWhenUsed/>
-    <w:rsid w:val="003B7948"/>
+    <w:rsid w:val="007765EC"/>
     <w:pPr>
       <w:tabs>
         <w:tab w:val="center" w:pos="4513"/>
@@ -2461,12 +2417,7 @@
     <w:basedOn w:val="DefaultParagraphFont"/>
     <w:link w:val="Header"/>
     <w:uiPriority w:val="99"/>
-    <w:rsid w:val="003B7948"/>
-    <w:rPr>
-      <w:rFonts w:ascii="Arial" w:hAnsi="Arial"/>
-      <w:color w:val="0D0D0D" w:themeColor="text1" w:themeTint="F2"/>
-      <w:sz w:val="24"/>
-    </w:rPr>
+    <w:rsid w:val="007765EC"/>
   </w:style>
   <w:style w:type="paragraph" w:styleId="Footer">
     <w:name w:val="footer"/>
@@ -2474,7 +2425,7 @@
     <w:link w:val="FooterChar"/>
     <w:uiPriority w:val="99"/>
     <w:unhideWhenUsed/>
-    <w:rsid w:val="003B7948"/>
+    <w:rsid w:val="007765EC"/>
     <w:pPr>
       <w:tabs>
         <w:tab w:val="center" w:pos="4513"/>
@@ -2488,12 +2439,7 @@
     <w:basedOn w:val="DefaultParagraphFont"/>
     <w:link w:val="Footer"/>
     <w:uiPriority w:val="99"/>
-    <w:rsid w:val="003B7948"/>
-    <w:rPr>
-      <w:rFonts w:ascii="Arial" w:hAnsi="Arial"/>
-      <w:color w:val="0D0D0D" w:themeColor="text1" w:themeTint="F2"/>
-      <w:sz w:val="24"/>
-    </w:rPr>
+    <w:rsid w:val="007765EC"/>
   </w:style>
   <w:style w:type="paragraph" w:styleId="BalloonText">
     <w:name w:val="Balloon Text"/>
@@ -2502,7 +2448,7 @@
     <w:uiPriority w:val="99"/>
     <w:semiHidden/>
     <w:unhideWhenUsed/>
-    <w:rsid w:val="003B7948"/>
+    <w:rsid w:val="007765EC"/>
     <w:pPr>
       <w:spacing w:after="0" w:line="240" w:lineRule="auto"/>
     </w:pPr>
@@ -2518,10 +2464,9 @@
     <w:link w:val="BalloonText"/>
     <w:uiPriority w:val="99"/>
     <w:semiHidden/>
-    <w:rsid w:val="003B7948"/>
+    <w:rsid w:val="007765EC"/>
     <w:rPr>
       <w:rFonts w:ascii="Tahoma" w:hAnsi="Tahoma" w:cs="Tahoma"/>
-      <w:color w:val="0D0D0D" w:themeColor="text1" w:themeTint="F2"/>
       <w:sz w:val="16"/>
       <w:szCs w:val="16"/>
     </w:rPr>
@@ -2531,7 +2476,7 @@
     <w:basedOn w:val="Header"/>
     <w:next w:val="NoSpacing"/>
     <w:link w:val="HeaderTitleChar"/>
-    <w:rsid w:val="003B7948"/>
+    <w:rsid w:val="00AA7BA3"/>
     <w:pPr>
       <w:tabs>
         <w:tab w:val="clear" w:pos="4513"/>
@@ -2550,7 +2495,7 @@
     <w:name w:val="HeaderTitle Char"/>
     <w:basedOn w:val="HeaderChar"/>
     <w:link w:val="HeaderTitle"/>
-    <w:rsid w:val="003B7948"/>
+    <w:rsid w:val="00AA7BA3"/>
     <w:rPr>
       <w:rFonts w:ascii="Arial" w:hAnsi="Arial"/>
       <w:b/>
@@ -2564,7 +2509,7 @@
     <w:basedOn w:val="Normal"/>
     <w:autoRedefine/>
     <w:qFormat/>
-    <w:rsid w:val="003B7948"/>
+    <w:rsid w:val="00A15828"/>
     <w:pPr>
       <w:spacing w:before="120" w:after="240" w:line="560" w:lineRule="exact"/>
     </w:pPr>
@@ -2578,7 +2523,7 @@
   <w:style w:type="paragraph" w:styleId="NoSpacing">
     <w:name w:val="No Spacing"/>
     <w:uiPriority w:val="1"/>
-    <w:rsid w:val="003B7948"/>
+    <w:rsid w:val="00E8502C"/>
     <w:pPr>
       <w:spacing w:after="0" w:line="240" w:lineRule="auto"/>
     </w:pPr>
@@ -2588,7 +2533,7 @@
     <w:basedOn w:val="PublicationTitle"/>
     <w:autoRedefine/>
     <w:qFormat/>
-    <w:rsid w:val="003B7948"/>
+    <w:rsid w:val="00A15828"/>
     <w:pPr>
       <w:spacing w:line="360" w:lineRule="exact"/>
     </w:pPr>
@@ -2601,7 +2546,7 @@
     <w:basedOn w:val="PublicationTitle"/>
     <w:autoRedefine/>
     <w:qFormat/>
-    <w:rsid w:val="003B7948"/>
+    <w:rsid w:val="00A15828"/>
     <w:pPr>
       <w:spacing w:line="360" w:lineRule="exact"/>
     </w:pPr>
@@ -2616,7 +2561,7 @@
     <w:basedOn w:val="DefaultParagraphFont"/>
     <w:link w:val="Heading1"/>
     <w:uiPriority w:val="9"/>
-    <w:rsid w:val="003B7948"/>
+    <w:rsid w:val="004A6525"/>
     <w:rPr>
       <w:rFonts w:ascii="Arial" w:eastAsiaTheme="majorEastAsia" w:hAnsi="Arial" w:cstheme="majorBidi"/>
       <w:b/>
@@ -2631,13 +2576,13 @@
     <w:basedOn w:val="DefaultParagraphFont"/>
     <w:link w:val="Heading2"/>
     <w:uiPriority w:val="9"/>
-    <w:rsid w:val="003B7948"/>
+    <w:rsid w:val="0036085D"/>
     <w:rPr>
       <w:rFonts w:ascii="Arial" w:eastAsiaTheme="majorEastAsia" w:hAnsi="Arial" w:cstheme="majorBidi"/>
       <w:b/>
       <w:bCs/>
-      <w:color w:val="404040" w:themeColor="text1" w:themeTint="BF"/>
-      <w:sz w:val="28"/>
+      <w:color w:val="43358B"/>
+      <w:sz w:val="26"/>
       <w:szCs w:val="26"/>
     </w:rPr>
   </w:style>
@@ -2646,14 +2591,14 @@
     <w:basedOn w:val="ListBullet"/>
     <w:next w:val="Normal"/>
     <w:qFormat/>
-    <w:rsid w:val="003B7948"/>
+    <w:rsid w:val="00922B9F"/>
   </w:style>
   <w:style w:type="character" w:styleId="Hyperlink">
     <w:name w:val="Hyperlink"/>
     <w:basedOn w:val="DefaultParagraphFont"/>
     <w:uiPriority w:val="99"/>
     <w:unhideWhenUsed/>
-    <w:rsid w:val="003B7948"/>
+    <w:rsid w:val="00F02676"/>
     <w:rPr>
       <w:rFonts w:ascii="Arial" w:hAnsi="Arial"/>
       <w:b w:val="0"/>
@@ -2666,7 +2611,7 @@
     <w:name w:val="Table Grid"/>
     <w:basedOn w:val="TableNormal"/>
     <w:uiPriority w:val="59"/>
-    <w:rsid w:val="003B7948"/>
+    <w:rsid w:val="00E34E68"/>
     <w:pPr>
       <w:spacing w:after="0" w:line="240" w:lineRule="auto"/>
     </w:pPr>
@@ -2686,7 +2631,7 @@
     <w:basedOn w:val="Normal"/>
     <w:link w:val="TableHeadChar"/>
     <w:qFormat/>
-    <w:rsid w:val="003B7948"/>
+    <w:rsid w:val="00845FBE"/>
     <w:pPr>
       <w:spacing w:after="0" w:line="240" w:lineRule="auto"/>
       <w:jc w:val="center"/>
@@ -2703,7 +2648,7 @@
     <w:basedOn w:val="TableHead"/>
     <w:link w:val="TableBodyChar"/>
     <w:qFormat/>
-    <w:rsid w:val="003B7948"/>
+    <w:rsid w:val="00845FBE"/>
     <w:pPr>
       <w:spacing w:before="20" w:after="20"/>
       <w:jc w:val="right"/>
@@ -2717,7 +2662,7 @@
     <w:name w:val="Footnote"/>
     <w:basedOn w:val="Normal"/>
     <w:qFormat/>
-    <w:rsid w:val="003B7948"/>
+    <w:rsid w:val="00F16ADE"/>
     <w:pPr>
       <w:spacing w:after="0" w:line="240" w:lineRule="auto"/>
     </w:pPr>
@@ -2729,7 +2674,7 @@
     <w:name w:val="TableChart title"/>
     <w:basedOn w:val="ChartTitle"/>
     <w:qFormat/>
-    <w:rsid w:val="003B7948"/>
+    <w:rsid w:val="00D67DE1"/>
     <w:rPr>
       <w:color w:val="964091"/>
     </w:rPr>
@@ -2741,7 +2686,7 @@
     <w:autoRedefine/>
     <w:uiPriority w:val="39"/>
     <w:unhideWhenUsed/>
-    <w:rsid w:val="003B7948"/>
+    <w:rsid w:val="00440BC7"/>
     <w:pPr>
       <w:spacing w:after="100"/>
       <w:ind w:left="240"/>
@@ -2754,7 +2699,7 @@
     <w:autoRedefine/>
     <w:uiPriority w:val="39"/>
     <w:unhideWhenUsed/>
-    <w:rsid w:val="003B7948"/>
+    <w:rsid w:val="00440BC7"/>
     <w:pPr>
       <w:spacing w:after="100"/>
     </w:pPr>
@@ -2764,12 +2709,12 @@
     <w:basedOn w:val="DefaultParagraphFont"/>
     <w:link w:val="Heading3"/>
     <w:uiPriority w:val="9"/>
-    <w:rsid w:val="003B7948"/>
+    <w:rsid w:val="0036085D"/>
     <w:rPr>
       <w:rFonts w:ascii="Arial" w:eastAsia="Times New Roman" w:hAnsi="Arial" w:cs="Times New Roman"/>
       <w:b/>
       <w:bCs/>
-      <w:color w:val="808080" w:themeColor="background1" w:themeShade="80"/>
+      <w:color w:val="000000"/>
       <w:sz w:val="24"/>
     </w:rPr>
   </w:style>
@@ -2777,7 +2722,7 @@
     <w:name w:val="List Paragraph"/>
     <w:basedOn w:val="Normal"/>
     <w:uiPriority w:val="34"/>
-    <w:rsid w:val="003B7948"/>
+    <w:rsid w:val="005D14C7"/>
     <w:pPr>
       <w:spacing w:line="240" w:lineRule="auto"/>
       <w:ind w:left="720"/>
@@ -2792,7 +2737,7 @@
   <w:style w:type="paragraph" w:customStyle="1" w:styleId="Annotation">
     <w:name w:val="Annotation"/>
     <w:basedOn w:val="Normal"/>
-    <w:rsid w:val="003B7948"/>
+    <w:rsid w:val="00EA0A2B"/>
     <w:pPr>
       <w:spacing w:line="240" w:lineRule="auto"/>
     </w:pPr>
@@ -2807,7 +2752,7 @@
   <w:style w:type="paragraph" w:customStyle="1" w:styleId="ChartTitle">
     <w:name w:val="Chart Title"/>
     <w:basedOn w:val="Normal"/>
-    <w:rsid w:val="003B7948"/>
+    <w:rsid w:val="00F16ADE"/>
     <w:pPr>
       <w:spacing w:before="240" w:after="240" w:line="240" w:lineRule="auto"/>
     </w:pPr>
@@ -2822,10 +2767,10 @@
   <w:style w:type="paragraph" w:styleId="ListBullet">
     <w:name w:val="List Bullet"/>
     <w:basedOn w:val="Normal"/>
-    <w:rsid w:val="003B7948"/>
+    <w:rsid w:val="00EA0A2B"/>
     <w:pPr>
       <w:numPr>
-        <w:numId w:val="11"/>
+        <w:numId w:val="3"/>
       </w:numPr>
       <w:spacing w:line="240" w:lineRule="auto"/>
     </w:pPr>
@@ -2841,10 +2786,10 @@
     <w:basedOn w:val="Footnote"/>
     <w:next w:val="Normal"/>
     <w:qFormat/>
-    <w:rsid w:val="003B7948"/>
+    <w:rsid w:val="0005006A"/>
     <w:pPr>
       <w:numPr>
-        <w:numId w:val="12"/>
+        <w:numId w:val="7"/>
       </w:numPr>
     </w:pPr>
     <w:rPr>
@@ -2854,7 +2799,7 @@
   <w:style w:type="character" w:customStyle="1" w:styleId="StyleBold">
     <w:name w:val="Style Bold"/>
     <w:basedOn w:val="DefaultParagraphFont"/>
-    <w:rsid w:val="003B7948"/>
+    <w:rsid w:val="00F16ADE"/>
     <w:rPr>
       <w:b/>
       <w:bCs/>
@@ -2866,7 +2811,7 @@
     <w:uiPriority w:val="99"/>
     <w:semiHidden/>
     <w:unhideWhenUsed/>
-    <w:rsid w:val="003B7948"/>
+    <w:rsid w:val="00841834"/>
     <w:rPr>
       <w:sz w:val="16"/>
       <w:szCs w:val="16"/>
@@ -2879,7 +2824,7 @@
     <w:uiPriority w:val="99"/>
     <w:semiHidden/>
     <w:unhideWhenUsed/>
-    <w:rsid w:val="003B7948"/>
+    <w:rsid w:val="00841834"/>
     <w:pPr>
       <w:spacing w:line="240" w:lineRule="auto"/>
     </w:pPr>
@@ -2894,7 +2839,7 @@
     <w:link w:val="CommentText"/>
     <w:uiPriority w:val="99"/>
     <w:semiHidden/>
-    <w:rsid w:val="003B7948"/>
+    <w:rsid w:val="00841834"/>
     <w:rPr>
       <w:rFonts w:ascii="Arial" w:hAnsi="Arial"/>
       <w:color w:val="0D0D0D" w:themeColor="text1" w:themeTint="F2"/>
@@ -2910,7 +2855,7 @@
     <w:uiPriority w:val="99"/>
     <w:semiHidden/>
     <w:unhideWhenUsed/>
-    <w:rsid w:val="003B7948"/>
+    <w:rsid w:val="00841834"/>
     <w:rPr>
       <w:b/>
       <w:bCs/>
@@ -2922,7 +2867,7 @@
     <w:link w:val="CommentSubject"/>
     <w:uiPriority w:val="99"/>
     <w:semiHidden/>
-    <w:rsid w:val="003B7948"/>
+    <w:rsid w:val="00841834"/>
     <w:rPr>
       <w:rFonts w:ascii="Arial" w:hAnsi="Arial"/>
       <w:b/>
@@ -2938,23 +2883,21 @@
     <w:next w:val="Normal"/>
     <w:link w:val="ContentsHeaderChar"/>
     <w:qFormat/>
-    <w:rsid w:val="003B7948"/>
+    <w:rsid w:val="0076013C"/>
     <w:pPr>
       <w:spacing w:after="360"/>
     </w:pPr>
     <w:rPr>
-      <w:rFonts w:eastAsiaTheme="majorEastAsia" w:cstheme="majorBidi"/>
       <w:b/>
       <w:color w:val="43358B"/>
       <w:sz w:val="32"/>
-      <w:szCs w:val="28"/>
     </w:rPr>
   </w:style>
   <w:style w:type="character" w:customStyle="1" w:styleId="ContentsHeaderChar">
     <w:name w:val="Contents Header Char"/>
     <w:basedOn w:val="Heading1Char"/>
     <w:link w:val="ContentsHeader"/>
-    <w:rsid w:val="003B7948"/>
+    <w:rsid w:val="0076013C"/>
     <w:rPr>
       <w:rFonts w:ascii="Arial" w:eastAsiaTheme="majorEastAsia" w:hAnsi="Arial" w:cstheme="majorBidi"/>
       <w:b/>
@@ -2970,7 +2913,7 @@
     <w:link w:val="hyperlinkChar"/>
     <w:autoRedefine/>
     <w:qFormat/>
-    <w:rsid w:val="003B7948"/>
+    <w:rsid w:val="00A15828"/>
     <w:rPr>
       <w:color w:val="964091"/>
       <w:u w:val="single"/>
@@ -2981,7 +2924,7 @@
     <w:basedOn w:val="Normal"/>
     <w:uiPriority w:val="99"/>
     <w:unhideWhenUsed/>
-    <w:rsid w:val="003B7948"/>
+    <w:rsid w:val="00845FBE"/>
     <w:pPr>
       <w:spacing w:before="100" w:beforeAutospacing="1" w:after="100" w:afterAutospacing="1" w:line="240" w:lineRule="auto"/>
     </w:pPr>
@@ -2996,7 +2939,7 @@
     <w:name w:val="hyperlink Char"/>
     <w:basedOn w:val="DefaultParagraphFont"/>
     <w:link w:val="Hyperlink1"/>
-    <w:rsid w:val="003B7948"/>
+    <w:rsid w:val="00A15828"/>
     <w:rPr>
       <w:rFonts w:ascii="Arial" w:hAnsi="Arial"/>
       <w:color w:val="964091"/>
@@ -3006,13 +2949,11 @@
   </w:style>
   <w:style w:type="paragraph" w:customStyle="1" w:styleId="Tablehyperlinks">
     <w:name w:val="Table hyperlinks"/>
-    <w:basedOn w:val="TableBody"/>
+    <w:basedOn w:val="NormalNotes"/>
+    <w:next w:val="NormalNotes"/>
     <w:link w:val="TablehyperlinksChar"/>
     <w:qFormat/>
-    <w:rsid w:val="003B7948"/>
-    <w:pPr>
-      <w:jc w:val="left"/>
-    </w:pPr>
+    <w:rsid w:val="00F36F63"/>
     <w:rPr>
       <w:color w:val="964091"/>
       <w:u w:val="single"/>
@@ -3022,7 +2963,7 @@
     <w:name w:val="Table Head Char"/>
     <w:basedOn w:val="DefaultParagraphFont"/>
     <w:link w:val="TableHead"/>
-    <w:rsid w:val="003B7948"/>
+    <w:rsid w:val="00845FBE"/>
     <w:rPr>
       <w:rFonts w:ascii="Arial" w:hAnsi="Arial"/>
       <w:b/>
@@ -3034,10 +2975,10 @@
     <w:name w:val="Table Body Char"/>
     <w:basedOn w:val="TableHeadChar"/>
     <w:link w:val="TableBody"/>
-    <w:rsid w:val="003B7948"/>
+    <w:rsid w:val="00845FBE"/>
     <w:rPr>
       <w:rFonts w:ascii="Arial" w:hAnsi="Arial"/>
-      <w:b w:val="0"/>
+      <w:b/>
       <w:color w:val="262626" w:themeColor="text1" w:themeTint="D9"/>
       <w:spacing w:val="-10"/>
     </w:rPr>
@@ -3046,12 +2987,13 @@
     <w:name w:val="Table hyperlinks Char"/>
     <w:basedOn w:val="TableBodyChar"/>
     <w:link w:val="Tablehyperlinks"/>
-    <w:rsid w:val="003B7948"/>
+    <w:rsid w:val="00F36F63"/>
     <w:rPr>
       <w:rFonts w:ascii="Arial" w:hAnsi="Arial"/>
       <w:b w:val="0"/>
       <w:color w:val="964091"/>
       <w:spacing w:val="-10"/>
+      <w:sz w:val="20"/>
       <w:u w:val="single"/>
     </w:rPr>
   </w:style>
@@ -3060,7 +3002,7 @@
     <w:basedOn w:val="Normal"/>
     <w:next w:val="Normal"/>
     <w:qFormat/>
-    <w:rsid w:val="003B7948"/>
+    <w:rsid w:val="00FB5C55"/>
     <w:pPr>
       <w:spacing w:before="40"/>
     </w:pPr>
@@ -3076,7 +3018,7 @@
     <w:basedOn w:val="DefaultParagraphFont"/>
     <w:uiPriority w:val="99"/>
     <w:semiHidden/>
-    <w:rsid w:val="003B7948"/>
+    <w:rsid w:val="001B1773"/>
     <w:rPr>
       <w:color w:val="808080"/>
     </w:rPr>
@@ -3085,7 +3027,7 @@
     <w:name w:val="Cover - footer text"/>
     <w:basedOn w:val="HeaderTitle"/>
     <w:qFormat/>
-    <w:rsid w:val="003B7948"/>
+    <w:rsid w:val="00C80488"/>
     <w:pPr>
       <w:jc w:val="center"/>
     </w:pPr>
@@ -3100,7 +3042,7 @@
     <w:uiPriority w:val="99"/>
     <w:semiHidden/>
     <w:unhideWhenUsed/>
-    <w:rsid w:val="003B7948"/>
+    <w:rsid w:val="00A15828"/>
     <w:rPr>
       <w:color w:val="605E5C"/>
       <w:shd w:val="clear" w:color="auto" w:fill="E1DFDD"/>
@@ -3110,9 +3052,10 @@
     <w:name w:val="Figure_Style"/>
     <w:next w:val="Normal"/>
     <w:qFormat/>
-    <w:rsid w:val="003B7948"/>
+    <w:rsid w:val="00750573"/>
     <w:pPr>
       <w:spacing w:line="240" w:lineRule="auto"/>
+      <w:jc w:val="center"/>
     </w:pPr>
     <w:rPr>
       <w:rFonts w:ascii="Arial" w:hAnsi="Arial"/>
@@ -3123,12 +3066,60 @@
     <w:name w:val="Normal_Notes"/>
     <w:next w:val="Normal"/>
     <w:qFormat/>
-    <w:rsid w:val="003B7948"/>
-    <w:pPr>
-      <w:spacing w:after="0" w:line="240" w:lineRule="auto"/>
+    <w:rsid w:val="00F36F63"/>
+    <w:pPr>
+      <w:spacing w:before="120" w:after="120" w:line="240" w:lineRule="auto"/>
     </w:pPr>
     <w:rPr>
       <w:rFonts w:ascii="Arial" w:hAnsi="Arial"/>
+      <w:sz w:val="20"/>
+    </w:rPr>
+  </w:style>
+  <w:style w:type="character" w:customStyle="1" w:styleId="highlight">
+    <w:name w:val="highlight"/>
+    <w:basedOn w:val="DefaultParagraphFont"/>
+    <w:uiPriority w:val="1"/>
+    <w:qFormat/>
+    <w:rsid w:val="00A3656E"/>
+    <w:rPr>
+      <w:sz w:val="24"/>
+      <w:bdr w:val="none" w:sz="0" w:space="0" w:color="auto"/>
+      <w:shd w:val="clear" w:color="auto" w:fill="FFFF00"/>
+    </w:rPr>
+  </w:style>
+  <w:style w:type="character" w:customStyle="1" w:styleId="RedBoldHighlight">
+    <w:name w:val="Red_Bold_Highlight"/>
+    <w:basedOn w:val="highlight"/>
+    <w:uiPriority w:val="1"/>
+    <w:qFormat/>
+    <w:rsid w:val="00A3656E"/>
+    <w:rPr>
+      <w:b/>
+      <w:color w:val="FF0000"/>
+      <w:sz w:val="24"/>
+      <w:bdr w:val="none" w:sz="0" w:space="0" w:color="auto"/>
+      <w:shd w:val="clear" w:color="auto" w:fill="FFFF00"/>
+    </w:rPr>
+  </w:style>
+  <w:style w:type="paragraph" w:customStyle="1" w:styleId="Formula">
+    <w:name w:val="Formula"/>
+    <w:basedOn w:val="Normal"/>
+    <w:link w:val="FormulaChar"/>
+    <w:qFormat/>
+    <w:rsid w:val="00CF005D"/>
+    <w:pPr>
+      <w:spacing w:line="480" w:lineRule="auto"/>
+    </w:pPr>
+  </w:style>
+  <w:style w:type="character" w:customStyle="1" w:styleId="FormulaChar">
+    <w:name w:val="Formula Char"/>
+    <w:basedOn w:val="DefaultParagraphFont"/>
+    <w:link w:val="Formula"/>
+    <w:rsid w:val="00CF005D"/>
+    <w:rPr>
+      <w:rFonts w:ascii="Arial" w:hAnsi="Arial"/>
+      <w:color w:val="0D0D0D" w:themeColor="text1" w:themeTint="F2"/>
+      <w:sz w:val="24"/>
     </w:rPr>
   </w:style>
 </w:styles>
@@ -3422,7 +3413,7 @@
 </file>
 
 <file path=customXml/itemProps1.xml><?xml version="1.0" encoding="utf-8"?>
-<ds:datastoreItem xmlns:ds="http://schemas.openxmlformats.org/officeDocument/2006/customXml" ds:itemID="{BBDA7166-25DD-403C-A721-512BE0527DDF}">
+<ds:datastoreItem xmlns:ds="http://schemas.openxmlformats.org/officeDocument/2006/customXml" ds:itemID="{576EB6D5-9BD2-491B-A955-7B94F0DCF525}">
   <ds:schemaRefs>
     <ds:schemaRef ds:uri="http://schemas.openxmlformats.org/officeDocument/2006/bibliography"/>
   </ds:schemaRefs>

</xml_diff>